<commit_message>
Finished Week4 Propositions (#3)
</commit_message>
<xml_diff>
--- a/Functional_Programming.docx
+++ b/Functional_Programming.docx
@@ -2838,6 +2838,543 @@
         <w:t>And as we can see, it works! It returns suggestions based on the key words found, and even suggested the right key, 11, that contains the original message.</w:t>
       </w:r>
     </w:p>
+    <w:p>
+      <w:pPr>
+        <w:rPr>
+          <w:lang w:val="en-US"/>
+        </w:rPr>
+      </w:pPr>
+    </w:p>
+    <w:p>
+      <w:pPr>
+        <w:rPr>
+          <w:lang w:val="en-US"/>
+        </w:rPr>
+      </w:pPr>
+    </w:p>
+    <w:p>
+      <w:pPr>
+        <w:pStyle w:val="Heading1"/>
+        <w:rPr>
+          <w:lang w:val="en-US"/>
+        </w:rPr>
+      </w:pPr>
+      <w:r>
+        <w:rPr>
+          <w:lang w:val="en-US"/>
+        </w:rPr>
+        <w:lastRenderedPageBreak/>
+        <w:t>Week 4: Propositions</w:t>
+      </w:r>
+    </w:p>
+    <w:p>
+      <w:pPr>
+        <w:rPr>
+          <w:lang w:val="en-US"/>
+        </w:rPr>
+      </w:pPr>
+    </w:p>
+    <w:p>
+      <w:pPr>
+        <w:rPr>
+          <w:lang w:val="en-US"/>
+        </w:rPr>
+      </w:pPr>
+      <w:r>
+        <w:rPr>
+          <w:lang w:val="en-US"/>
+        </w:rPr>
+        <w:t xml:space="preserve">Goals: Translate written logic propositions into human readable ones and then using the “switcheroo” rules, replace the =&gt; and </w:t>
+      </w:r>
+      <w:r>
+        <w:rPr>
+          <w:lang w:val="en-US"/>
+        </w:rPr>
+        <w:sym w:font="Wingdings" w:char="F0F3"/>
+      </w:r>
+      <w:r>
+        <w:rPr>
+          <w:lang w:val="en-US"/>
+        </w:rPr>
+        <w:t xml:space="preserve"> operations with basic ones.</w:t>
+      </w:r>
+    </w:p>
+    <w:p>
+      <w:pPr>
+        <w:rPr>
+          <w:lang w:val="en-US"/>
+        </w:rPr>
+      </w:pPr>
+    </w:p>
+    <w:p>
+      <w:pPr>
+        <w:rPr>
+          <w:lang w:val="en-US"/>
+        </w:rPr>
+      </w:pPr>
+      <w:r>
+        <w:rPr>
+          <w:lang w:val="en-US"/>
+        </w:rPr>
+        <w:t>Steps required:</w:t>
+      </w:r>
+    </w:p>
+    <w:p>
+      <w:pPr>
+        <w:pStyle w:val="ListParagraph"/>
+        <w:numPr>
+          <w:ilvl w:val="0"/>
+          <w:numId w:val="3"/>
+        </w:numPr>
+        <w:rPr>
+          <w:lang w:val="en-US"/>
+        </w:rPr>
+      </w:pPr>
+      <w:r>
+        <w:rPr>
+          <w:lang w:val="en-US"/>
+        </w:rPr>
+        <w:t>Figure out how to use the Proposition type supplied</w:t>
+      </w:r>
+    </w:p>
+    <w:p>
+      <w:pPr>
+        <w:pStyle w:val="ListParagraph"/>
+        <w:numPr>
+          <w:ilvl w:val="0"/>
+          <w:numId w:val="3"/>
+        </w:numPr>
+        <w:rPr>
+          <w:lang w:val="en-US"/>
+        </w:rPr>
+      </w:pPr>
+      <w:r>
+        <w:rPr>
+          <w:lang w:val="en-US"/>
+        </w:rPr>
+        <w:t>Filter the subfunction payloads from the type somehow</w:t>
+      </w:r>
+    </w:p>
+    <w:p>
+      <w:pPr>
+        <w:pStyle w:val="ListParagraph"/>
+        <w:numPr>
+          <w:ilvl w:val="0"/>
+          <w:numId w:val="3"/>
+        </w:numPr>
+        <w:rPr>
+          <w:lang w:val="en-US"/>
+        </w:rPr>
+      </w:pPr>
+      <w:r>
+        <w:rPr>
+          <w:lang w:val="en-US"/>
+        </w:rPr>
+        <w:t>Recursively call the end function and create the goal string</w:t>
+      </w:r>
+    </w:p>
+    <w:p>
+      <w:pPr>
+        <w:pStyle w:val="ListParagraph"/>
+        <w:numPr>
+          <w:ilvl w:val="0"/>
+          <w:numId w:val="3"/>
+        </w:numPr>
+        <w:rPr>
+          <w:lang w:val="en-US"/>
+        </w:rPr>
+      </w:pPr>
+      <w:r>
+        <w:rPr>
+          <w:lang w:val="en-US"/>
+        </w:rPr>
+        <w:t>Apply same principles, this time using the switcheroo rules</w:t>
+      </w:r>
+    </w:p>
+    <w:p>
+      <w:pPr>
+        <w:rPr>
+          <w:lang w:val="en-US"/>
+        </w:rPr>
+      </w:pPr>
+    </w:p>
+    <w:p>
+      <w:pPr>
+        <w:rPr>
+          <w:lang w:val="en-US"/>
+        </w:rPr>
+      </w:pPr>
+      <w:r>
+        <w:rPr>
+          <w:lang w:val="en-US"/>
+        </w:rPr>
+        <w:t xml:space="preserve">First step was relatively easy to understand and </w:t>
+      </w:r>
+      <w:proofErr w:type="gramStart"/>
+      <w:r>
+        <w:rPr>
+          <w:lang w:val="en-US"/>
+        </w:rPr>
+        <w:t>use,  we</w:t>
+      </w:r>
+      <w:proofErr w:type="gramEnd"/>
+      <w:r>
+        <w:rPr>
+          <w:lang w:val="en-US"/>
+        </w:rPr>
+        <w:t xml:space="preserve"> define a proposition type that support all the basic logic operations and declare variables as strings</w:t>
+      </w:r>
+    </w:p>
+    <w:p>
+      <w:pPr>
+        <w:rPr>
+          <w:lang w:val="en-US"/>
+        </w:rPr>
+      </w:pPr>
+      <w:r>
+        <w:rPr>
+          <w:noProof/>
+        </w:rPr>
+        <w:drawing>
+          <wp:inline distT="0" distB="0" distL="0" distR="0" wp14:anchorId="447EE6A7" wp14:editId="5363636B">
+            <wp:extent cx="2781300" cy="2190750"/>
+            <wp:effectExtent l="0" t="0" r="0" b="0"/>
+            <wp:docPr id="26" name="Picture 26"/>
+            <wp:cNvGraphicFramePr>
+              <a:graphicFrameLocks xmlns:a="http://schemas.openxmlformats.org/drawingml/2006/main" noChangeAspect="1"/>
+            </wp:cNvGraphicFramePr>
+            <a:graphic xmlns:a="http://schemas.openxmlformats.org/drawingml/2006/main">
+              <a:graphicData uri="http://schemas.openxmlformats.org/drawingml/2006/picture">
+                <pic:pic xmlns:pic="http://schemas.openxmlformats.org/drawingml/2006/picture">
+                  <pic:nvPicPr>
+                    <pic:cNvPr id="1" name=""/>
+                    <pic:cNvPicPr/>
+                  </pic:nvPicPr>
+                  <pic:blipFill>
+                    <a:blip r:embed="rId30"/>
+                    <a:stretch>
+                      <a:fillRect/>
+                    </a:stretch>
+                  </pic:blipFill>
+                  <pic:spPr>
+                    <a:xfrm>
+                      <a:off x="0" y="0"/>
+                      <a:ext cx="2781300" cy="2190750"/>
+                    </a:xfrm>
+                    <a:prstGeom prst="rect">
+                      <a:avLst/>
+                    </a:prstGeom>
+                  </pic:spPr>
+                </pic:pic>
+              </a:graphicData>
+            </a:graphic>
+          </wp:inline>
+        </w:drawing>
+      </w:r>
+    </w:p>
+    <w:p>
+      <w:pPr>
+        <w:rPr>
+          <w:lang w:val="en-US"/>
+        </w:rPr>
+      </w:pPr>
+      <w:r>
+        <w:rPr>
+          <w:lang w:val="en-US"/>
+        </w:rPr>
+        <w:t>Then, for the second step, I had to figure out how to filter the propositions types at the time they were assigned, so I figured out that the case function should be used here as well. This being said, as the type was declared, all subtypes of propositions take in at least one parameter, that has to recursively be parsed as well because that might be a proposition as well – the only exit point of this recursion being when we don’t have proposition elements anymore, so we have reached a variable in other words.</w:t>
+      </w:r>
+    </w:p>
+    <w:p>
+      <w:pPr>
+        <w:rPr>
+          <w:lang w:val="en-US"/>
+        </w:rPr>
+      </w:pPr>
+      <w:r>
+        <w:rPr>
+          <w:noProof/>
+        </w:rPr>
+        <w:drawing>
+          <wp:inline distT="0" distB="0" distL="0" distR="0" wp14:anchorId="57979151" wp14:editId="5B72253B">
+            <wp:extent cx="5731510" cy="1727835"/>
+            <wp:effectExtent l="0" t="0" r="2540" b="5715"/>
+            <wp:docPr id="27" name="Picture 27"/>
+            <wp:cNvGraphicFramePr>
+              <a:graphicFrameLocks xmlns:a="http://schemas.openxmlformats.org/drawingml/2006/main" noChangeAspect="1"/>
+            </wp:cNvGraphicFramePr>
+            <a:graphic xmlns:a="http://schemas.openxmlformats.org/drawingml/2006/main">
+              <a:graphicData uri="http://schemas.openxmlformats.org/drawingml/2006/picture">
+                <pic:pic xmlns:pic="http://schemas.openxmlformats.org/drawingml/2006/picture">
+                  <pic:nvPicPr>
+                    <pic:cNvPr id="1" name=""/>
+                    <pic:cNvPicPr/>
+                  </pic:nvPicPr>
+                  <pic:blipFill>
+                    <a:blip r:embed="rId31"/>
+                    <a:stretch>
+                      <a:fillRect/>
+                    </a:stretch>
+                  </pic:blipFill>
+                  <pic:spPr>
+                    <a:xfrm>
+                      <a:off x="0" y="0"/>
+                      <a:ext cx="5731510" cy="1727835"/>
+                    </a:xfrm>
+                    <a:prstGeom prst="rect">
+                      <a:avLst/>
+                    </a:prstGeom>
+                  </pic:spPr>
+                </pic:pic>
+              </a:graphicData>
+            </a:graphic>
+          </wp:inline>
+        </w:drawing>
+      </w:r>
+    </w:p>
+    <w:p>
+      <w:pPr>
+        <w:rPr>
+          <w:lang w:val="en-US"/>
+        </w:rPr>
+      </w:pPr>
+      <w:r>
+        <w:rPr>
+          <w:lang w:val="en-US"/>
+        </w:rPr>
+        <w:lastRenderedPageBreak/>
+        <w:t>This is already enough to parse the propositions in a human readable way, the rules being defined by us individually for each operation, as can be seen in the previous picture.</w:t>
+      </w:r>
+    </w:p>
+    <w:p>
+      <w:pPr>
+        <w:rPr>
+          <w:lang w:val="en-US"/>
+        </w:rPr>
+      </w:pPr>
+    </w:p>
+    <w:p>
+      <w:pPr>
+        <w:rPr>
+          <w:lang w:val="en-US"/>
+        </w:rPr>
+      </w:pPr>
+      <w:r>
+        <w:rPr>
+          <w:lang w:val="en-US"/>
+        </w:rPr>
+        <w:t xml:space="preserve">Because of that, implementing the “switcheroo” is just a matter of replacing the rules for =&gt; and </w:t>
+      </w:r>
+      <w:r>
+        <w:rPr>
+          <w:lang w:val="en-US"/>
+        </w:rPr>
+        <w:sym w:font="Wingdings" w:char="F0F3"/>
+      </w:r>
+      <w:r>
+        <w:rPr>
+          <w:lang w:val="en-US"/>
+        </w:rPr>
+        <w:t xml:space="preserve"> with the according replacement rules from logic theory.</w:t>
+      </w:r>
+    </w:p>
+    <w:p>
+      <w:pPr>
+        <w:rPr>
+          <w:lang w:val="en-US"/>
+        </w:rPr>
+      </w:pPr>
+      <w:r>
+        <w:rPr>
+          <w:noProof/>
+        </w:rPr>
+        <w:drawing>
+          <wp:inline distT="0" distB="0" distL="0" distR="0" wp14:anchorId="3D9A5165" wp14:editId="34E8F2ED">
+            <wp:extent cx="5731510" cy="1388745"/>
+            <wp:effectExtent l="0" t="0" r="2540" b="1905"/>
+            <wp:docPr id="28" name="Picture 28"/>
+            <wp:cNvGraphicFramePr>
+              <a:graphicFrameLocks xmlns:a="http://schemas.openxmlformats.org/drawingml/2006/main" noChangeAspect="1"/>
+            </wp:cNvGraphicFramePr>
+            <a:graphic xmlns:a="http://schemas.openxmlformats.org/drawingml/2006/main">
+              <a:graphicData uri="http://schemas.openxmlformats.org/drawingml/2006/picture">
+                <pic:pic xmlns:pic="http://schemas.openxmlformats.org/drawingml/2006/picture">
+                  <pic:nvPicPr>
+                    <pic:cNvPr id="1" name=""/>
+                    <pic:cNvPicPr/>
+                  </pic:nvPicPr>
+                  <pic:blipFill>
+                    <a:blip r:embed="rId32"/>
+                    <a:stretch>
+                      <a:fillRect/>
+                    </a:stretch>
+                  </pic:blipFill>
+                  <pic:spPr>
+                    <a:xfrm>
+                      <a:off x="0" y="0"/>
+                      <a:ext cx="5731510" cy="1388745"/>
+                    </a:xfrm>
+                    <a:prstGeom prst="rect">
+                      <a:avLst/>
+                    </a:prstGeom>
+                  </pic:spPr>
+                </pic:pic>
+              </a:graphicData>
+            </a:graphic>
+          </wp:inline>
+        </w:drawing>
+      </w:r>
+    </w:p>
+    <w:p>
+      <w:pPr>
+        <w:pStyle w:val="Title"/>
+        <w:rPr>
+          <w:lang w:val="en-US"/>
+        </w:rPr>
+      </w:pPr>
+      <w:r>
+        <w:rPr>
+          <w:lang w:val="en-US"/>
+        </w:rPr>
+        <w:t>Result:</w:t>
+      </w:r>
+    </w:p>
+    <w:p>
+      <w:pPr>
+        <w:jc w:val="center"/>
+        <w:rPr>
+          <w:i/>
+          <w:iCs/>
+          <w:lang w:val="en-US"/>
+        </w:rPr>
+      </w:pPr>
+      <w:r>
+        <w:rPr>
+          <w:i/>
+          <w:iCs/>
+          <w:lang w:val="en-US"/>
+        </w:rPr>
+        <w:t>Input</w:t>
+      </w:r>
+    </w:p>
+    <w:p>
+      <w:pPr>
+        <w:jc w:val="center"/>
+        <w:rPr>
+          <w:i/>
+          <w:iCs/>
+          <w:lang w:val="en-US"/>
+        </w:rPr>
+      </w:pPr>
+      <w:r>
+        <w:rPr>
+          <w:noProof/>
+        </w:rPr>
+        <w:drawing>
+          <wp:inline distT="0" distB="0" distL="0" distR="0" wp14:anchorId="1C364462" wp14:editId="72C9A1C1">
+            <wp:extent cx="5731510" cy="2200910"/>
+            <wp:effectExtent l="0" t="0" r="2540" b="8890"/>
+            <wp:docPr id="29" name="Picture 29"/>
+            <wp:cNvGraphicFramePr>
+              <a:graphicFrameLocks xmlns:a="http://schemas.openxmlformats.org/drawingml/2006/main" noChangeAspect="1"/>
+            </wp:cNvGraphicFramePr>
+            <a:graphic xmlns:a="http://schemas.openxmlformats.org/drawingml/2006/main">
+              <a:graphicData uri="http://schemas.openxmlformats.org/drawingml/2006/picture">
+                <pic:pic xmlns:pic="http://schemas.openxmlformats.org/drawingml/2006/picture">
+                  <pic:nvPicPr>
+                    <pic:cNvPr id="1" name=""/>
+                    <pic:cNvPicPr/>
+                  </pic:nvPicPr>
+                  <pic:blipFill>
+                    <a:blip r:embed="rId33"/>
+                    <a:stretch>
+                      <a:fillRect/>
+                    </a:stretch>
+                  </pic:blipFill>
+                  <pic:spPr>
+                    <a:xfrm>
+                      <a:off x="0" y="0"/>
+                      <a:ext cx="5731510" cy="2200910"/>
+                    </a:xfrm>
+                    <a:prstGeom prst="rect">
+                      <a:avLst/>
+                    </a:prstGeom>
+                  </pic:spPr>
+                </pic:pic>
+              </a:graphicData>
+            </a:graphic>
+          </wp:inline>
+        </w:drawing>
+      </w:r>
+    </w:p>
+    <w:p>
+      <w:pPr>
+        <w:jc w:val="center"/>
+        <w:rPr>
+          <w:i/>
+          <w:iCs/>
+          <w:lang w:val="en-US"/>
+        </w:rPr>
+      </w:pPr>
+      <w:r>
+        <w:rPr>
+          <w:i/>
+          <w:iCs/>
+          <w:lang w:val="en-US"/>
+        </w:rPr>
+        <w:t>Output</w:t>
+      </w:r>
+    </w:p>
+    <w:p>
+      <w:pPr>
+        <w:jc w:val="center"/>
+        <w:rPr>
+          <w:i/>
+          <w:iCs/>
+          <w:lang w:val="en-US"/>
+        </w:rPr>
+      </w:pPr>
+      <w:r>
+        <w:rPr>
+          <w:noProof/>
+        </w:rPr>
+        <w:drawing>
+          <wp:inline distT="0" distB="0" distL="0" distR="0" wp14:anchorId="3DED72CC" wp14:editId="0EFACE82">
+            <wp:extent cx="3569817" cy="2703202"/>
+            <wp:effectExtent l="0" t="0" r="0" b="1905"/>
+            <wp:docPr id="30" name="Picture 30"/>
+            <wp:cNvGraphicFramePr>
+              <a:graphicFrameLocks xmlns:a="http://schemas.openxmlformats.org/drawingml/2006/main" noChangeAspect="1"/>
+            </wp:cNvGraphicFramePr>
+            <a:graphic xmlns:a="http://schemas.openxmlformats.org/drawingml/2006/main">
+              <a:graphicData uri="http://schemas.openxmlformats.org/drawingml/2006/picture">
+                <pic:pic xmlns:pic="http://schemas.openxmlformats.org/drawingml/2006/picture">
+                  <pic:nvPicPr>
+                    <pic:cNvPr id="1" name=""/>
+                    <pic:cNvPicPr/>
+                  </pic:nvPicPr>
+                  <pic:blipFill>
+                    <a:blip r:embed="rId34"/>
+                    <a:stretch>
+                      <a:fillRect/>
+                    </a:stretch>
+                  </pic:blipFill>
+                  <pic:spPr>
+                    <a:xfrm>
+                      <a:off x="0" y="0"/>
+                      <a:ext cx="3572250" cy="2705045"/>
+                    </a:xfrm>
+                    <a:prstGeom prst="rect">
+                      <a:avLst/>
+                    </a:prstGeom>
+                  </pic:spPr>
+                </pic:pic>
+              </a:graphicData>
+            </a:graphic>
+          </wp:inline>
+        </w:drawing>
+      </w:r>
+    </w:p>
     <w:sectPr>
       <w:pgSz w:w="11906" w:h="16838"/>
       <w:pgMar w:top="1440" w:right="1440" w:bottom="1440" w:left="1440" w:header="708" w:footer="708" w:gutter="0"/>
@@ -2939,8 +3476,192 @@
       </w:pPr>
     </w:lvl>
   </w:abstractNum>
+  <w:abstractNum w:abstractNumId="1" w15:restartNumberingAfterBreak="0">
+    <w:nsid w:val="334939FB"/>
+    <w:multiLevelType w:val="hybridMultilevel"/>
+    <w:tmpl w:val="14BA60BA"/>
+    <w:lvl w:ilvl="0" w:tplc="2000000F">
+      <w:start w:val="1"/>
+      <w:numFmt w:val="decimal"/>
+      <w:lvlText w:val="%1."/>
+      <w:lvlJc w:val="left"/>
+      <w:pPr>
+        <w:ind w:left="720" w:hanging="360"/>
+      </w:pPr>
+      <w:rPr>
+        <w:rFonts w:hint="default"/>
+      </w:rPr>
+    </w:lvl>
+    <w:lvl w:ilvl="1" w:tplc="20000019" w:tentative="1">
+      <w:start w:val="1"/>
+      <w:numFmt w:val="lowerLetter"/>
+      <w:lvlText w:val="%2."/>
+      <w:lvlJc w:val="left"/>
+      <w:pPr>
+        <w:ind w:left="1440" w:hanging="360"/>
+      </w:pPr>
+    </w:lvl>
+    <w:lvl w:ilvl="2" w:tplc="2000001B" w:tentative="1">
+      <w:start w:val="1"/>
+      <w:numFmt w:val="lowerRoman"/>
+      <w:lvlText w:val="%3."/>
+      <w:lvlJc w:val="right"/>
+      <w:pPr>
+        <w:ind w:left="2160" w:hanging="180"/>
+      </w:pPr>
+    </w:lvl>
+    <w:lvl w:ilvl="3" w:tplc="2000000F" w:tentative="1">
+      <w:start w:val="1"/>
+      <w:numFmt w:val="decimal"/>
+      <w:lvlText w:val="%4."/>
+      <w:lvlJc w:val="left"/>
+      <w:pPr>
+        <w:ind w:left="2880" w:hanging="360"/>
+      </w:pPr>
+    </w:lvl>
+    <w:lvl w:ilvl="4" w:tplc="20000019" w:tentative="1">
+      <w:start w:val="1"/>
+      <w:numFmt w:val="lowerLetter"/>
+      <w:lvlText w:val="%5."/>
+      <w:lvlJc w:val="left"/>
+      <w:pPr>
+        <w:ind w:left="3600" w:hanging="360"/>
+      </w:pPr>
+    </w:lvl>
+    <w:lvl w:ilvl="5" w:tplc="2000001B" w:tentative="1">
+      <w:start w:val="1"/>
+      <w:numFmt w:val="lowerRoman"/>
+      <w:lvlText w:val="%6."/>
+      <w:lvlJc w:val="right"/>
+      <w:pPr>
+        <w:ind w:left="4320" w:hanging="180"/>
+      </w:pPr>
+    </w:lvl>
+    <w:lvl w:ilvl="6" w:tplc="2000000F" w:tentative="1">
+      <w:start w:val="1"/>
+      <w:numFmt w:val="decimal"/>
+      <w:lvlText w:val="%7."/>
+      <w:lvlJc w:val="left"/>
+      <w:pPr>
+        <w:ind w:left="5040" w:hanging="360"/>
+      </w:pPr>
+    </w:lvl>
+    <w:lvl w:ilvl="7" w:tplc="20000019" w:tentative="1">
+      <w:start w:val="1"/>
+      <w:numFmt w:val="lowerLetter"/>
+      <w:lvlText w:val="%8."/>
+      <w:lvlJc w:val="left"/>
+      <w:pPr>
+        <w:ind w:left="5760" w:hanging="360"/>
+      </w:pPr>
+    </w:lvl>
+    <w:lvl w:ilvl="8" w:tplc="2000001B" w:tentative="1">
+      <w:start w:val="1"/>
+      <w:numFmt w:val="lowerRoman"/>
+      <w:lvlText w:val="%9."/>
+      <w:lvlJc w:val="right"/>
+      <w:pPr>
+        <w:ind w:left="6480" w:hanging="180"/>
+      </w:pPr>
+    </w:lvl>
+  </w:abstractNum>
+  <w:abstractNum w:abstractNumId="2" w15:restartNumberingAfterBreak="0">
+    <w:nsid w:val="637E1A93"/>
+    <w:multiLevelType w:val="hybridMultilevel"/>
+    <w:tmpl w:val="91F860F8"/>
+    <w:lvl w:ilvl="0" w:tplc="2000000F">
+      <w:start w:val="1"/>
+      <w:numFmt w:val="decimal"/>
+      <w:lvlText w:val="%1."/>
+      <w:lvlJc w:val="left"/>
+      <w:pPr>
+        <w:ind w:left="720" w:hanging="360"/>
+      </w:pPr>
+      <w:rPr>
+        <w:rFonts w:hint="default"/>
+      </w:rPr>
+    </w:lvl>
+    <w:lvl w:ilvl="1" w:tplc="20000019" w:tentative="1">
+      <w:start w:val="1"/>
+      <w:numFmt w:val="lowerLetter"/>
+      <w:lvlText w:val="%2."/>
+      <w:lvlJc w:val="left"/>
+      <w:pPr>
+        <w:ind w:left="1440" w:hanging="360"/>
+      </w:pPr>
+    </w:lvl>
+    <w:lvl w:ilvl="2" w:tplc="2000001B" w:tentative="1">
+      <w:start w:val="1"/>
+      <w:numFmt w:val="lowerRoman"/>
+      <w:lvlText w:val="%3."/>
+      <w:lvlJc w:val="right"/>
+      <w:pPr>
+        <w:ind w:left="2160" w:hanging="180"/>
+      </w:pPr>
+    </w:lvl>
+    <w:lvl w:ilvl="3" w:tplc="2000000F" w:tentative="1">
+      <w:start w:val="1"/>
+      <w:numFmt w:val="decimal"/>
+      <w:lvlText w:val="%4."/>
+      <w:lvlJc w:val="left"/>
+      <w:pPr>
+        <w:ind w:left="2880" w:hanging="360"/>
+      </w:pPr>
+    </w:lvl>
+    <w:lvl w:ilvl="4" w:tplc="20000019" w:tentative="1">
+      <w:start w:val="1"/>
+      <w:numFmt w:val="lowerLetter"/>
+      <w:lvlText w:val="%5."/>
+      <w:lvlJc w:val="left"/>
+      <w:pPr>
+        <w:ind w:left="3600" w:hanging="360"/>
+      </w:pPr>
+    </w:lvl>
+    <w:lvl w:ilvl="5" w:tplc="2000001B" w:tentative="1">
+      <w:start w:val="1"/>
+      <w:numFmt w:val="lowerRoman"/>
+      <w:lvlText w:val="%6."/>
+      <w:lvlJc w:val="right"/>
+      <w:pPr>
+        <w:ind w:left="4320" w:hanging="180"/>
+      </w:pPr>
+    </w:lvl>
+    <w:lvl w:ilvl="6" w:tplc="2000000F" w:tentative="1">
+      <w:start w:val="1"/>
+      <w:numFmt w:val="decimal"/>
+      <w:lvlText w:val="%7."/>
+      <w:lvlJc w:val="left"/>
+      <w:pPr>
+        <w:ind w:left="5040" w:hanging="360"/>
+      </w:pPr>
+    </w:lvl>
+    <w:lvl w:ilvl="7" w:tplc="20000019" w:tentative="1">
+      <w:start w:val="1"/>
+      <w:numFmt w:val="lowerLetter"/>
+      <w:lvlText w:val="%8."/>
+      <w:lvlJc w:val="left"/>
+      <w:pPr>
+        <w:ind w:left="5760" w:hanging="360"/>
+      </w:pPr>
+    </w:lvl>
+    <w:lvl w:ilvl="8" w:tplc="2000001B" w:tentative="1">
+      <w:start w:val="1"/>
+      <w:numFmt w:val="lowerRoman"/>
+      <w:lvlText w:val="%9."/>
+      <w:lvlJc w:val="right"/>
+      <w:pPr>
+        <w:ind w:left="6480" w:hanging="180"/>
+      </w:pPr>
+    </w:lvl>
+  </w:abstractNum>
   <w:num w:numId="1">
     <w:abstractNumId w:val="0"/>
+  </w:num>
+  <w:num w:numId="2">
+    <w:abstractNumId w:val="2"/>
+  </w:num>
+  <w:num w:numId="3">
+    <w:abstractNumId w:val="1"/>
   </w:num>
 </w:numbering>
 </file>
@@ -3416,6 +4137,40 @@
       <w:contextualSpacing/>
     </w:pPr>
   </w:style>
+  <w:style w:type="paragraph" w:styleId="Title">
+    <w:name w:val="Title"/>
+    <w:basedOn w:val="Normal"/>
+    <w:next w:val="Normal"/>
+    <w:link w:val="TitleChar"/>
+    <w:uiPriority w:val="10"/>
+    <w:qFormat/>
+    <w:rsid w:val="005F509A"/>
+    <w:pPr>
+      <w:spacing w:after="0" w:line="240" w:lineRule="auto"/>
+      <w:contextualSpacing/>
+    </w:pPr>
+    <w:rPr>
+      <w:rFonts w:asciiTheme="majorHAnsi" w:eastAsiaTheme="majorEastAsia" w:hAnsiTheme="majorHAnsi" w:cstheme="majorBidi"/>
+      <w:spacing w:val="-10"/>
+      <w:kern w:val="28"/>
+      <w:sz w:val="56"/>
+      <w:szCs w:val="56"/>
+    </w:rPr>
+  </w:style>
+  <w:style w:type="character" w:customStyle="1" w:styleId="TitleChar">
+    <w:name w:val="Title Char"/>
+    <w:basedOn w:val="DefaultParagraphFont"/>
+    <w:link w:val="Title"/>
+    <w:uiPriority w:val="10"/>
+    <w:rsid w:val="005F509A"/>
+    <w:rPr>
+      <w:rFonts w:asciiTheme="majorHAnsi" w:eastAsiaTheme="majorEastAsia" w:hAnsiTheme="majorHAnsi" w:cstheme="majorBidi"/>
+      <w:spacing w:val="-10"/>
+      <w:kern w:val="28"/>
+      <w:sz w:val="56"/>
+      <w:szCs w:val="56"/>
+    </w:rPr>
+  </w:style>
 </w:styles>
 </file>
 

</xml_diff>

<commit_message>
Added Week 5 Propositions + updated doc
</commit_message>
<xml_diff>
--- a/Functional_Programming.docx
+++ b/Functional_Programming.docx
@@ -3334,10 +3334,91 @@
           <w:lang w:val="en-US"/>
         </w:rPr>
       </w:pPr>
+    </w:p>
+    <w:p>
+      <w:pPr>
+        <w:jc w:val="center"/>
+        <w:rPr>
+          <w:i/>
+          <w:iCs/>
+          <w:lang w:val="en-US"/>
+        </w:rPr>
+      </w:pPr>
+    </w:p>
+    <w:p>
+      <w:pPr>
+        <w:jc w:val="center"/>
+        <w:rPr>
+          <w:i/>
+          <w:iCs/>
+          <w:lang w:val="en-US"/>
+        </w:rPr>
+      </w:pPr>
+    </w:p>
+    <w:p>
+      <w:pPr>
+        <w:jc w:val="center"/>
+        <w:rPr>
+          <w:i/>
+          <w:iCs/>
+          <w:lang w:val="en-US"/>
+        </w:rPr>
+      </w:pPr>
+    </w:p>
+    <w:p>
+      <w:pPr>
+        <w:jc w:val="center"/>
+        <w:rPr>
+          <w:i/>
+          <w:iCs/>
+          <w:lang w:val="en-US"/>
+        </w:rPr>
+      </w:pPr>
+    </w:p>
+    <w:p>
+      <w:pPr>
+        <w:jc w:val="center"/>
+        <w:rPr>
+          <w:i/>
+          <w:iCs/>
+          <w:lang w:val="en-US"/>
+        </w:rPr>
+      </w:pPr>
+    </w:p>
+    <w:p>
+      <w:pPr>
+        <w:jc w:val="center"/>
+        <w:rPr>
+          <w:i/>
+          <w:iCs/>
+          <w:lang w:val="en-US"/>
+        </w:rPr>
+      </w:pPr>
+    </w:p>
+    <w:p>
+      <w:pPr>
+        <w:jc w:val="center"/>
+        <w:rPr>
+          <w:i/>
+          <w:iCs/>
+          <w:lang w:val="en-US"/>
+        </w:rPr>
+      </w:pPr>
+    </w:p>
+    <w:p>
+      <w:pPr>
+        <w:jc w:val="center"/>
+        <w:rPr>
+          <w:i/>
+          <w:iCs/>
+          <w:lang w:val="en-US"/>
+        </w:rPr>
+      </w:pPr>
       <w:r>
         <w:rPr>
           <w:noProof/>
         </w:rPr>
+        <w:lastRenderedPageBreak/>
         <w:drawing>
           <wp:inline distT="0" distB="0" distL="0" distR="0" wp14:anchorId="3DED72CC" wp14:editId="0EFACE82">
             <wp:extent cx="3569817" cy="2703202"/>
@@ -3375,6 +3456,1029 @@
         </w:drawing>
       </w:r>
     </w:p>
+    <w:p>
+      <w:pPr>
+        <w:jc w:val="center"/>
+        <w:rPr>
+          <w:i/>
+          <w:iCs/>
+          <w:lang w:val="en-US"/>
+        </w:rPr>
+      </w:pPr>
+    </w:p>
+    <w:p>
+      <w:pPr>
+        <w:pStyle w:val="Heading1"/>
+        <w:rPr>
+          <w:lang w:val="en-US"/>
+        </w:rPr>
+      </w:pPr>
+      <w:r>
+        <w:rPr>
+          <w:lang w:val="en-US"/>
+        </w:rPr>
+        <w:t>Week 4: Merge Sort</w:t>
+      </w:r>
+    </w:p>
+    <w:p>
+      <w:pPr>
+        <w:rPr>
+          <w:lang w:val="en-US"/>
+        </w:rPr>
+      </w:pPr>
+    </w:p>
+    <w:p>
+      <w:pPr>
+        <w:rPr>
+          <w:lang w:val="en-US"/>
+        </w:rPr>
+      </w:pPr>
+      <w:r>
+        <w:rPr>
+          <w:lang w:val="en-US"/>
+        </w:rPr>
+        <w:t>Goal: Implement merge sort</w:t>
+      </w:r>
+    </w:p>
+    <w:p>
+      <w:pPr>
+        <w:rPr>
+          <w:lang w:val="en-US"/>
+        </w:rPr>
+      </w:pPr>
+      <w:r>
+        <w:rPr>
+          <w:lang w:val="en-US"/>
+        </w:rPr>
+        <w:t xml:space="preserve">Steps: </w:t>
+      </w:r>
+    </w:p>
+    <w:p>
+      <w:pPr>
+        <w:pStyle w:val="ListParagraph"/>
+        <w:numPr>
+          <w:ilvl w:val="0"/>
+          <w:numId w:val="4"/>
+        </w:numPr>
+        <w:rPr>
+          <w:lang w:val="en-US"/>
+        </w:rPr>
+      </w:pPr>
+      <w:r>
+        <w:rPr>
+          <w:lang w:val="en-US"/>
+        </w:rPr>
+        <w:t>Function that merges two lists based on elements of each list after ordering them by value</w:t>
+      </w:r>
+    </w:p>
+    <w:p>
+      <w:pPr>
+        <w:pStyle w:val="ListParagraph"/>
+        <w:numPr>
+          <w:ilvl w:val="0"/>
+          <w:numId w:val="4"/>
+        </w:numPr>
+        <w:rPr>
+          <w:lang w:val="en-US"/>
+        </w:rPr>
+      </w:pPr>
+      <w:r>
+        <w:rPr>
+          <w:lang w:val="en-US"/>
+        </w:rPr>
+        <w:t>Function that splits the list into two lists</w:t>
+      </w:r>
+    </w:p>
+    <w:p>
+      <w:pPr>
+        <w:pStyle w:val="ListParagraph"/>
+        <w:numPr>
+          <w:ilvl w:val="0"/>
+          <w:numId w:val="4"/>
+        </w:numPr>
+        <w:rPr>
+          <w:lang w:val="en-US"/>
+        </w:rPr>
+      </w:pPr>
+      <w:r>
+        <w:rPr>
+          <w:lang w:val="en-US"/>
+        </w:rPr>
+        <w:t>Function that splits recursively based on left and right of the list</w:t>
+      </w:r>
+    </w:p>
+    <w:p>
+      <w:pPr>
+        <w:pStyle w:val="ListParagraph"/>
+        <w:numPr>
+          <w:ilvl w:val="0"/>
+          <w:numId w:val="4"/>
+        </w:numPr>
+        <w:rPr>
+          <w:lang w:val="en-US"/>
+        </w:rPr>
+      </w:pPr>
+      <w:r>
+        <w:rPr>
+          <w:lang w:val="en-US"/>
+        </w:rPr>
+        <w:t xml:space="preserve">Function </w:t>
+      </w:r>
+      <w:proofErr w:type="spellStart"/>
+      <w:r>
+        <w:rPr>
+          <w:lang w:val="en-US"/>
+        </w:rPr>
+        <w:t>msort</w:t>
+      </w:r>
+      <w:proofErr w:type="spellEnd"/>
+      <w:r>
+        <w:rPr>
+          <w:lang w:val="en-US"/>
+        </w:rPr>
+        <w:t xml:space="preserve"> that calls all the other functions and does the merge sort</w:t>
+      </w:r>
+    </w:p>
+    <w:p>
+      <w:pPr>
+        <w:rPr>
+          <w:lang w:val="en-US"/>
+        </w:rPr>
+      </w:pPr>
+      <w:r>
+        <w:rPr>
+          <w:lang w:val="en-US"/>
+        </w:rPr>
+        <w:t xml:space="preserve">Step 1: </w:t>
+      </w:r>
+    </w:p>
+    <w:p>
+      <w:pPr>
+        <w:rPr>
+          <w:lang w:val="en-US"/>
+        </w:rPr>
+      </w:pPr>
+      <w:r>
+        <w:rPr>
+          <w:noProof/>
+        </w:rPr>
+        <w:drawing>
+          <wp:inline distT="0" distB="0" distL="0" distR="0" wp14:anchorId="3C6040FA" wp14:editId="6F75A803">
+            <wp:extent cx="4962525" cy="2735821"/>
+            <wp:effectExtent l="0" t="0" r="0" b="7620"/>
+            <wp:docPr id="31" name="Picture 31" descr="Text&#10;&#10;Description automatically generated"/>
+            <wp:cNvGraphicFramePr>
+              <a:graphicFrameLocks xmlns:a="http://schemas.openxmlformats.org/drawingml/2006/main" noChangeAspect="1"/>
+            </wp:cNvGraphicFramePr>
+            <a:graphic xmlns:a="http://schemas.openxmlformats.org/drawingml/2006/main">
+              <a:graphicData uri="http://schemas.openxmlformats.org/drawingml/2006/picture">
+                <pic:pic xmlns:pic="http://schemas.openxmlformats.org/drawingml/2006/picture">
+                  <pic:nvPicPr>
+                    <pic:cNvPr id="31" name="Picture 31" descr="Text&#10;&#10;Description automatically generated"/>
+                    <pic:cNvPicPr>
+                      <a:picLocks noChangeAspect="1" noChangeArrowheads="1"/>
+                    </pic:cNvPicPr>
+                  </pic:nvPicPr>
+                  <pic:blipFill>
+                    <a:blip r:embed="rId35">
+                      <a:extLst>
+                        <a:ext uri="{28A0092B-C50C-407E-A947-70E740481C1C}">
+                          <a14:useLocalDpi xmlns:a14="http://schemas.microsoft.com/office/drawing/2010/main" val="0"/>
+                        </a:ext>
+                      </a:extLst>
+                    </a:blip>
+                    <a:srcRect/>
+                    <a:stretch>
+                      <a:fillRect/>
+                    </a:stretch>
+                  </pic:blipFill>
+                  <pic:spPr bwMode="auto">
+                    <a:xfrm>
+                      <a:off x="0" y="0"/>
+                      <a:ext cx="4969230" cy="2739517"/>
+                    </a:xfrm>
+                    <a:prstGeom prst="rect">
+                      <a:avLst/>
+                    </a:prstGeom>
+                    <a:noFill/>
+                    <a:ln>
+                      <a:noFill/>
+                    </a:ln>
+                  </pic:spPr>
+                </pic:pic>
+              </a:graphicData>
+            </a:graphic>
+          </wp:inline>
+        </w:drawing>
+      </w:r>
+    </w:p>
+    <w:p>
+      <w:pPr>
+        <w:rPr>
+          <w:lang w:val="en-US"/>
+        </w:rPr>
+      </w:pPr>
+      <w:r>
+        <w:rPr>
+          <w:lang w:val="en-US"/>
+        </w:rPr>
+        <w:t>This is a function where we take two lists and merge them into a new list. The merge is done based on the which value from the lists is higher given an already sorted two lists as arguments.</w:t>
+      </w:r>
+    </w:p>
+    <w:p>
+      <w:pPr>
+        <w:rPr>
+          <w:lang w:val="en-US"/>
+        </w:rPr>
+      </w:pPr>
+      <w:r>
+        <w:rPr>
+          <w:lang w:val="en-US"/>
+        </w:rPr>
+        <w:lastRenderedPageBreak/>
+        <w:t>Step 2 and 3:</w:t>
+      </w:r>
+    </w:p>
+    <w:p>
+      <w:pPr>
+        <w:rPr>
+          <w:lang w:val="en-US"/>
+        </w:rPr>
+      </w:pPr>
+      <w:r>
+        <w:rPr>
+          <w:noProof/>
+        </w:rPr>
+        <w:drawing>
+          <wp:inline distT="0" distB="0" distL="0" distR="0" wp14:anchorId="12F78653" wp14:editId="310D38A0">
+            <wp:extent cx="5731510" cy="3551555"/>
+            <wp:effectExtent l="0" t="0" r="2540" b="0"/>
+            <wp:docPr id="32" name="Picture 32" descr="Text&#10;&#10;Description automatically generated"/>
+            <wp:cNvGraphicFramePr>
+              <a:graphicFrameLocks xmlns:a="http://schemas.openxmlformats.org/drawingml/2006/main" noChangeAspect="1"/>
+            </wp:cNvGraphicFramePr>
+            <a:graphic xmlns:a="http://schemas.openxmlformats.org/drawingml/2006/main">
+              <a:graphicData uri="http://schemas.openxmlformats.org/drawingml/2006/picture">
+                <pic:pic xmlns:pic="http://schemas.openxmlformats.org/drawingml/2006/picture">
+                  <pic:nvPicPr>
+                    <pic:cNvPr id="32" name="Picture 32" descr="Text&#10;&#10;Description automatically generated"/>
+                    <pic:cNvPicPr>
+                      <a:picLocks noChangeAspect="1" noChangeArrowheads="1"/>
+                    </pic:cNvPicPr>
+                  </pic:nvPicPr>
+                  <pic:blipFill>
+                    <a:blip r:embed="rId36">
+                      <a:extLst>
+                        <a:ext uri="{28A0092B-C50C-407E-A947-70E740481C1C}">
+                          <a14:useLocalDpi xmlns:a14="http://schemas.microsoft.com/office/drawing/2010/main" val="0"/>
+                        </a:ext>
+                      </a:extLst>
+                    </a:blip>
+                    <a:srcRect/>
+                    <a:stretch>
+                      <a:fillRect/>
+                    </a:stretch>
+                  </pic:blipFill>
+                  <pic:spPr bwMode="auto">
+                    <a:xfrm>
+                      <a:off x="0" y="0"/>
+                      <a:ext cx="5731510" cy="3551555"/>
+                    </a:xfrm>
+                    <a:prstGeom prst="rect">
+                      <a:avLst/>
+                    </a:prstGeom>
+                    <a:noFill/>
+                    <a:ln>
+                      <a:noFill/>
+                    </a:ln>
+                  </pic:spPr>
+                </pic:pic>
+              </a:graphicData>
+            </a:graphic>
+          </wp:inline>
+        </w:drawing>
+      </w:r>
+    </w:p>
+    <w:p>
+      <w:pPr>
+        <w:rPr>
+          <w:lang w:val="en-US"/>
+        </w:rPr>
+      </w:pPr>
+      <w:r>
+        <w:rPr>
+          <w:lang w:val="en-US"/>
+        </w:rPr>
+        <w:t>Split takes a list as parameter and returns a tuple of two lists.</w:t>
+      </w:r>
+    </w:p>
+    <w:p>
+      <w:pPr>
+        <w:rPr>
+          <w:lang w:val="en-US"/>
+        </w:rPr>
+      </w:pPr>
+      <w:r>
+        <w:rPr>
+          <w:lang w:val="en-US"/>
+        </w:rPr>
+        <w:t>On the other hand</w:t>
+      </w:r>
+      <w:r>
+        <w:rPr>
+          <w:lang w:val="en-US"/>
+        </w:rPr>
+        <w:t>,</w:t>
+      </w:r>
+      <w:r>
+        <w:rPr>
+          <w:lang w:val="en-US"/>
+        </w:rPr>
+        <w:t xml:space="preserve"> split2 takes a list and a Boolean value </w:t>
+      </w:r>
+      <w:r>
+        <w:rPr>
+          <w:lang w:val="en-US"/>
+        </w:rPr>
+        <w:t>and two empty lists. Based on the Boolean value split2 knows that it needs to split either the first half of the list sent to the function or the other one. In the end split 2 returns two lists that are made by splitting the initial list.</w:t>
+      </w:r>
+    </w:p>
+    <w:p>
+      <w:pPr>
+        <w:rPr>
+          <w:lang w:val="en-US"/>
+        </w:rPr>
+      </w:pPr>
+    </w:p>
+    <w:p>
+      <w:pPr>
+        <w:rPr>
+          <w:lang w:val="en-US"/>
+        </w:rPr>
+      </w:pPr>
+    </w:p>
+    <w:p>
+      <w:pPr>
+        <w:rPr>
+          <w:lang w:val="en-US"/>
+        </w:rPr>
+      </w:pPr>
+    </w:p>
+    <w:p>
+      <w:pPr>
+        <w:rPr>
+          <w:lang w:val="en-US"/>
+        </w:rPr>
+      </w:pPr>
+    </w:p>
+    <w:p>
+      <w:pPr>
+        <w:rPr>
+          <w:lang w:val="en-US"/>
+        </w:rPr>
+      </w:pPr>
+    </w:p>
+    <w:p>
+      <w:pPr>
+        <w:rPr>
+          <w:lang w:val="en-US"/>
+        </w:rPr>
+      </w:pPr>
+    </w:p>
+    <w:p>
+      <w:pPr>
+        <w:rPr>
+          <w:lang w:val="en-US"/>
+        </w:rPr>
+      </w:pPr>
+    </w:p>
+    <w:p>
+      <w:pPr>
+        <w:rPr>
+          <w:lang w:val="en-US"/>
+        </w:rPr>
+      </w:pPr>
+    </w:p>
+    <w:p>
+      <w:pPr>
+        <w:rPr>
+          <w:lang w:val="en-US"/>
+        </w:rPr>
+      </w:pPr>
+    </w:p>
+    <w:p>
+      <w:pPr>
+        <w:rPr>
+          <w:lang w:val="en-US"/>
+        </w:rPr>
+      </w:pPr>
+    </w:p>
+    <w:p>
+      <w:pPr>
+        <w:rPr>
+          <w:lang w:val="en-US"/>
+        </w:rPr>
+      </w:pPr>
+    </w:p>
+    <w:p>
+      <w:pPr>
+        <w:rPr>
+          <w:lang w:val="en-US"/>
+        </w:rPr>
+      </w:pPr>
+    </w:p>
+    <w:p>
+      <w:pPr>
+        <w:rPr>
+          <w:lang w:val="en-US"/>
+        </w:rPr>
+      </w:pPr>
+    </w:p>
+    <w:p>
+      <w:pPr>
+        <w:rPr>
+          <w:lang w:val="en-US"/>
+        </w:rPr>
+      </w:pPr>
+    </w:p>
+    <w:p>
+      <w:pPr>
+        <w:rPr>
+          <w:lang w:val="en-US"/>
+        </w:rPr>
+      </w:pPr>
+      <w:r>
+        <w:rPr>
+          <w:lang w:val="en-US"/>
+        </w:rPr>
+        <w:lastRenderedPageBreak/>
+        <w:t>Step 4:</w:t>
+      </w:r>
+    </w:p>
+    <w:p>
+      <w:pPr>
+        <w:rPr>
+          <w:lang w:val="en-US"/>
+        </w:rPr>
+      </w:pPr>
+      <w:r>
+        <w:rPr>
+          <w:noProof/>
+        </w:rPr>
+        <w:drawing>
+          <wp:inline distT="0" distB="0" distL="0" distR="0" wp14:anchorId="43DAE51C" wp14:editId="02BBA8BC">
+            <wp:extent cx="4829175" cy="3588977"/>
+            <wp:effectExtent l="0" t="0" r="0" b="0"/>
+            <wp:docPr id="33" name="Picture 33" descr="A screenshot of a computer&#10;&#10;Description automatically generated with medium confidence"/>
+            <wp:cNvGraphicFramePr>
+              <a:graphicFrameLocks xmlns:a="http://schemas.openxmlformats.org/drawingml/2006/main" noChangeAspect="1"/>
+            </wp:cNvGraphicFramePr>
+            <a:graphic xmlns:a="http://schemas.openxmlformats.org/drawingml/2006/main">
+              <a:graphicData uri="http://schemas.openxmlformats.org/drawingml/2006/picture">
+                <pic:pic xmlns:pic="http://schemas.openxmlformats.org/drawingml/2006/picture">
+                  <pic:nvPicPr>
+                    <pic:cNvPr id="33" name="Picture 33" descr="A screenshot of a computer&#10;&#10;Description automatically generated with medium confidence"/>
+                    <pic:cNvPicPr>
+                      <a:picLocks noChangeAspect="1" noChangeArrowheads="1"/>
+                    </pic:cNvPicPr>
+                  </pic:nvPicPr>
+                  <pic:blipFill>
+                    <a:blip r:embed="rId37">
+                      <a:extLst>
+                        <a:ext uri="{28A0092B-C50C-407E-A947-70E740481C1C}">
+                          <a14:useLocalDpi xmlns:a14="http://schemas.microsoft.com/office/drawing/2010/main" val="0"/>
+                        </a:ext>
+                      </a:extLst>
+                    </a:blip>
+                    <a:srcRect/>
+                    <a:stretch>
+                      <a:fillRect/>
+                    </a:stretch>
+                  </pic:blipFill>
+                  <pic:spPr bwMode="auto">
+                    <a:xfrm>
+                      <a:off x="0" y="0"/>
+                      <a:ext cx="4837367" cy="3595065"/>
+                    </a:xfrm>
+                    <a:prstGeom prst="rect">
+                      <a:avLst/>
+                    </a:prstGeom>
+                    <a:noFill/>
+                    <a:ln>
+                      <a:noFill/>
+                    </a:ln>
+                  </pic:spPr>
+                </pic:pic>
+              </a:graphicData>
+            </a:graphic>
+          </wp:inline>
+        </w:drawing>
+      </w:r>
+    </w:p>
+    <w:p>
+      <w:pPr>
+        <w:rPr>
+          <w:lang w:val="en-US"/>
+        </w:rPr>
+      </w:pPr>
+      <w:proofErr w:type="spellStart"/>
+      <w:r>
+        <w:rPr>
+          <w:lang w:val="en-US"/>
+        </w:rPr>
+        <w:t>Msort</w:t>
+      </w:r>
+      <w:proofErr w:type="spellEnd"/>
+      <w:r>
+        <w:rPr>
+          <w:lang w:val="en-US"/>
+        </w:rPr>
+        <w:t xml:space="preserve"> is the function that combines all the other function in doing the merge sort from beginning to end. </w:t>
+      </w:r>
+      <w:r>
+        <w:rPr>
+          <w:lang w:val="en-US"/>
+        </w:rPr>
+        <w:t xml:space="preserve">Recursively it calls the split function for splitting the list and then the merge function on the </w:t>
+      </w:r>
+      <w:proofErr w:type="spellStart"/>
+      <w:r>
+        <w:rPr>
+          <w:lang w:val="en-US"/>
+        </w:rPr>
+        <w:t>msort</w:t>
+      </w:r>
+      <w:proofErr w:type="spellEnd"/>
+      <w:r>
+        <w:rPr>
+          <w:lang w:val="en-US"/>
+        </w:rPr>
+        <w:t xml:space="preserve"> of each of the split lists. In the end merging the sorted two lists together in </w:t>
+      </w:r>
+      <w:proofErr w:type="gramStart"/>
+      <w:r>
+        <w:rPr>
+          <w:lang w:val="en-US"/>
+        </w:rPr>
+        <w:t>a</w:t>
+      </w:r>
+      <w:proofErr w:type="gramEnd"/>
+      <w:r>
+        <w:rPr>
+          <w:lang w:val="en-US"/>
+        </w:rPr>
+        <w:t xml:space="preserve"> ordered list.</w:t>
+      </w:r>
+    </w:p>
+    <w:p>
+      <w:pPr>
+        <w:rPr>
+          <w:lang w:val="en-US"/>
+        </w:rPr>
+      </w:pPr>
+    </w:p>
+    <w:p>
+      <w:pPr>
+        <w:pStyle w:val="Heading1"/>
+        <w:rPr>
+          <w:lang w:val="en-US"/>
+        </w:rPr>
+      </w:pPr>
+      <w:r>
+        <w:rPr>
+          <w:lang w:val="en-US"/>
+        </w:rPr>
+        <w:t>Week 5: Propositions</w:t>
+      </w:r>
+    </w:p>
+    <w:p>
+      <w:pPr>
+        <w:rPr>
+          <w:lang w:val="en-US"/>
+        </w:rPr>
+      </w:pPr>
+    </w:p>
+    <w:p>
+      <w:pPr>
+        <w:rPr>
+          <w:lang w:val="en-US"/>
+        </w:rPr>
+      </w:pPr>
+      <w:r>
+        <w:rPr>
+          <w:lang w:val="en-US"/>
+        </w:rPr>
+        <w:t xml:space="preserve">Goal: Write </w:t>
+      </w:r>
+      <w:r>
+        <w:rPr>
+          <w:i/>
+          <w:iCs/>
+          <w:lang w:val="en-US"/>
+        </w:rPr>
+        <w:t>members</w:t>
+      </w:r>
+      <w:r>
+        <w:rPr>
+          <w:lang w:val="en-US"/>
+        </w:rPr>
+        <w:t xml:space="preserve"> function that shows all unique variable propositions within the input and </w:t>
+      </w:r>
+      <w:proofErr w:type="spellStart"/>
+      <w:r>
+        <w:rPr>
+          <w:i/>
+          <w:iCs/>
+          <w:lang w:val="en-US"/>
+        </w:rPr>
+        <w:t>demorgan</w:t>
+      </w:r>
+      <w:proofErr w:type="spellEnd"/>
+      <w:r>
+        <w:rPr>
+          <w:i/>
+          <w:iCs/>
+          <w:lang w:val="en-US"/>
+        </w:rPr>
+        <w:t xml:space="preserve"> </w:t>
+      </w:r>
+      <w:r>
+        <w:rPr>
+          <w:lang w:val="en-US"/>
+        </w:rPr>
+        <w:t xml:space="preserve">function that replaces </w:t>
+      </w:r>
+      <w:r>
+        <w:rPr>
+          <w:i/>
+          <w:iCs/>
+          <w:lang w:val="en-US"/>
+        </w:rPr>
+        <w:t>“</w:t>
+      </w:r>
+      <w:r>
+        <w:rPr>
+          <w:i/>
+          <w:iCs/>
+          <w:lang w:val="en-US"/>
+        </w:rPr>
+        <w:t xml:space="preserve">all </w:t>
+      </w:r>
+      <w:proofErr w:type="gramStart"/>
+      <w:r>
+        <w:rPr>
+          <w:i/>
+          <w:iCs/>
+          <w:lang w:val="en-US"/>
+        </w:rPr>
+        <w:t>¬(</w:t>
+      </w:r>
+      <w:proofErr w:type="gramEnd"/>
+      <w:r>
+        <w:rPr>
+          <w:i/>
+          <w:iCs/>
+          <w:lang w:val="en-US"/>
+        </w:rPr>
+        <w:t>P Ú Q) and ¬(P Ù Q) into (¬P Ù ¬Q) resp. (¬P Ú ¬Q) according the De Morgan rules (where P and Q are arbitrary propositions)</w:t>
+      </w:r>
+      <w:r>
+        <w:rPr>
+          <w:i/>
+          <w:iCs/>
+          <w:lang w:val="en-US"/>
+        </w:rPr>
+        <w:t>”</w:t>
+      </w:r>
+      <w:r>
+        <w:rPr>
+          <w:i/>
+          <w:iCs/>
+          <w:lang w:val="en-US"/>
+        </w:rPr>
+        <w:t>.</w:t>
+      </w:r>
+    </w:p>
+    <w:p>
+      <w:pPr>
+        <w:rPr>
+          <w:lang w:val="en-US"/>
+        </w:rPr>
+      </w:pPr>
+    </w:p>
+    <w:p>
+      <w:pPr>
+        <w:rPr>
+          <w:lang w:val="en-US"/>
+        </w:rPr>
+      </w:pPr>
+      <w:r>
+        <w:rPr>
+          <w:lang w:val="en-US"/>
+        </w:rPr>
+        <w:t xml:space="preserve">Members: </w:t>
+      </w:r>
+      <w:r>
+        <w:rPr>
+          <w:noProof/>
+        </w:rPr>
+        <w:drawing>
+          <wp:inline distT="0" distB="0" distL="0" distR="0" wp14:anchorId="7527F15F" wp14:editId="1863CE96">
+            <wp:extent cx="5362575" cy="2000250"/>
+            <wp:effectExtent l="0" t="0" r="9525" b="0"/>
+            <wp:docPr id="34" name="Picture 34"/>
+            <wp:cNvGraphicFramePr>
+              <a:graphicFrameLocks xmlns:a="http://schemas.openxmlformats.org/drawingml/2006/main" noChangeAspect="1"/>
+            </wp:cNvGraphicFramePr>
+            <a:graphic xmlns:a="http://schemas.openxmlformats.org/drawingml/2006/main">
+              <a:graphicData uri="http://schemas.openxmlformats.org/drawingml/2006/picture">
+                <pic:pic xmlns:pic="http://schemas.openxmlformats.org/drawingml/2006/picture">
+                  <pic:nvPicPr>
+                    <pic:cNvPr id="1" name=""/>
+                    <pic:cNvPicPr/>
+                  </pic:nvPicPr>
+                  <pic:blipFill>
+                    <a:blip r:embed="rId38"/>
+                    <a:stretch>
+                      <a:fillRect/>
+                    </a:stretch>
+                  </pic:blipFill>
+                  <pic:spPr>
+                    <a:xfrm>
+                      <a:off x="0" y="0"/>
+                      <a:ext cx="5362575" cy="2000250"/>
+                    </a:xfrm>
+                    <a:prstGeom prst="rect">
+                      <a:avLst/>
+                    </a:prstGeom>
+                  </pic:spPr>
+                </pic:pic>
+              </a:graphicData>
+            </a:graphic>
+          </wp:inline>
+        </w:drawing>
+      </w:r>
+    </w:p>
+    <w:p>
+      <w:pPr>
+        <w:rPr>
+          <w:lang w:val="en-US"/>
+        </w:rPr>
+      </w:pPr>
+      <w:r>
+        <w:rPr>
+          <w:lang w:val="en-US"/>
+        </w:rPr>
+        <w:lastRenderedPageBreak/>
+        <w:t xml:space="preserve">Pretty </w:t>
+      </w:r>
+      <w:proofErr w:type="spellStart"/>
+      <w:proofErr w:type="gramStart"/>
+      <w:r>
+        <w:rPr>
+          <w:lang w:val="en-US"/>
+        </w:rPr>
+        <w:t>self explanatory</w:t>
+      </w:r>
+      <w:proofErr w:type="spellEnd"/>
+      <w:proofErr w:type="gramEnd"/>
+      <w:r>
+        <w:rPr>
+          <w:lang w:val="en-US"/>
+        </w:rPr>
+        <w:t xml:space="preserve"> implementation that looks a lot like the one from last week, this function just adds in an output list all the variables it finds. Then, we call the </w:t>
+      </w:r>
+      <w:r>
+        <w:rPr>
+          <w:i/>
+          <w:iCs/>
+          <w:lang w:val="en-US"/>
+        </w:rPr>
+        <w:t>unique</w:t>
+      </w:r>
+      <w:r>
+        <w:rPr>
+          <w:i/>
+          <w:iCs/>
+          <w:lang w:val="en-US"/>
+        </w:rPr>
+        <w:t xml:space="preserve"> </w:t>
+      </w:r>
+      <w:r>
+        <w:rPr>
+          <w:lang w:val="en-US"/>
+        </w:rPr>
+        <w:t>function on the result to make sure that only unique variables are left in the array.</w:t>
+      </w:r>
+      <w:r>
+        <w:rPr>
+          <w:noProof/>
+        </w:rPr>
+        <w:drawing>
+          <wp:inline distT="0" distB="0" distL="0" distR="0" wp14:anchorId="4362B6AD" wp14:editId="3D06D613">
+            <wp:extent cx="3371850" cy="2362200"/>
+            <wp:effectExtent l="0" t="0" r="0" b="0"/>
+            <wp:docPr id="35" name="Picture 35"/>
+            <wp:cNvGraphicFramePr>
+              <a:graphicFrameLocks xmlns:a="http://schemas.openxmlformats.org/drawingml/2006/main" noChangeAspect="1"/>
+            </wp:cNvGraphicFramePr>
+            <a:graphic xmlns:a="http://schemas.openxmlformats.org/drawingml/2006/main">
+              <a:graphicData uri="http://schemas.openxmlformats.org/drawingml/2006/picture">
+                <pic:pic xmlns:pic="http://schemas.openxmlformats.org/drawingml/2006/picture">
+                  <pic:nvPicPr>
+                    <pic:cNvPr id="1" name=""/>
+                    <pic:cNvPicPr/>
+                  </pic:nvPicPr>
+                  <pic:blipFill>
+                    <a:blip r:embed="rId39"/>
+                    <a:stretch>
+                      <a:fillRect/>
+                    </a:stretch>
+                  </pic:blipFill>
+                  <pic:spPr>
+                    <a:xfrm>
+                      <a:off x="0" y="0"/>
+                      <a:ext cx="3371850" cy="2362200"/>
+                    </a:xfrm>
+                    <a:prstGeom prst="rect">
+                      <a:avLst/>
+                    </a:prstGeom>
+                  </pic:spPr>
+                </pic:pic>
+              </a:graphicData>
+            </a:graphic>
+          </wp:inline>
+        </w:drawing>
+      </w:r>
+    </w:p>
+    <w:p>
+      <w:pPr>
+        <w:rPr>
+          <w:lang w:val="en-US"/>
+        </w:rPr>
+      </w:pPr>
+    </w:p>
+    <w:p>
+      <w:pPr>
+        <w:rPr>
+          <w:lang w:val="en-US"/>
+        </w:rPr>
+      </w:pPr>
+      <w:r>
+        <w:rPr>
+          <w:lang w:val="en-US"/>
+        </w:rPr>
+        <w:t xml:space="preserve">For </w:t>
+      </w:r>
+      <w:proofErr w:type="spellStart"/>
+      <w:r>
+        <w:rPr>
+          <w:lang w:val="en-US"/>
+        </w:rPr>
+        <w:t>demorgan</w:t>
+      </w:r>
+      <w:proofErr w:type="spellEnd"/>
+      <w:r>
+        <w:rPr>
+          <w:lang w:val="en-US"/>
+        </w:rPr>
+        <w:t>, the same principles apply, we parse the proposition and then handle the edge cases.</w:t>
+      </w:r>
+    </w:p>
+    <w:p>
+      <w:pPr>
+        <w:rPr>
+          <w:lang w:val="en-US"/>
+        </w:rPr>
+      </w:pPr>
+      <w:r>
+        <w:rPr>
+          <w:lang w:val="en-US"/>
+        </w:rPr>
+        <w:t xml:space="preserve">If we find a not case that matches the pattern that we are looking for (so a not followed by and/or) we call the </w:t>
+      </w:r>
+      <w:proofErr w:type="spellStart"/>
+      <w:r>
+        <w:rPr>
+          <w:lang w:val="en-US"/>
+        </w:rPr>
+        <w:t>demorgan</w:t>
+      </w:r>
+      <w:proofErr w:type="spellEnd"/>
+      <w:r>
+        <w:rPr>
+          <w:lang w:val="en-US"/>
+        </w:rPr>
+        <w:t xml:space="preserve"> function that applies the De Morgan Laws</w:t>
+      </w:r>
+      <w:r>
+        <w:rPr>
+          <w:lang w:val="en-US"/>
+        </w:rPr>
+        <w:t>.</w:t>
+      </w:r>
+    </w:p>
+    <w:p>
+      <w:pPr>
+        <w:rPr>
+          <w:lang w:val="en-US"/>
+        </w:rPr>
+      </w:pPr>
+      <w:r>
+        <w:rPr>
+          <w:noProof/>
+        </w:rPr>
+        <w:drawing>
+          <wp:inline distT="0" distB="0" distL="0" distR="0" wp14:anchorId="7CFAE74C" wp14:editId="3E10A262">
+            <wp:extent cx="5731510" cy="939800"/>
+            <wp:effectExtent l="0" t="0" r="2540" b="0"/>
+            <wp:docPr id="36" name="Picture 36"/>
+            <wp:cNvGraphicFramePr>
+              <a:graphicFrameLocks xmlns:a="http://schemas.openxmlformats.org/drawingml/2006/main" noChangeAspect="1"/>
+            </wp:cNvGraphicFramePr>
+            <a:graphic xmlns:a="http://schemas.openxmlformats.org/drawingml/2006/main">
+              <a:graphicData uri="http://schemas.openxmlformats.org/drawingml/2006/picture">
+                <pic:pic xmlns:pic="http://schemas.openxmlformats.org/drawingml/2006/picture">
+                  <pic:nvPicPr>
+                    <pic:cNvPr id="1" name=""/>
+                    <pic:cNvPicPr/>
+                  </pic:nvPicPr>
+                  <pic:blipFill>
+                    <a:blip r:embed="rId40"/>
+                    <a:stretch>
+                      <a:fillRect/>
+                    </a:stretch>
+                  </pic:blipFill>
+                  <pic:spPr>
+                    <a:xfrm>
+                      <a:off x="0" y="0"/>
+                      <a:ext cx="5731510" cy="939800"/>
+                    </a:xfrm>
+                    <a:prstGeom prst="rect">
+                      <a:avLst/>
+                    </a:prstGeom>
+                  </pic:spPr>
+                </pic:pic>
+              </a:graphicData>
+            </a:graphic>
+          </wp:inline>
+        </w:drawing>
+      </w:r>
+    </w:p>
+    <w:p>
+      <w:pPr>
+        <w:rPr>
+          <w:lang w:val="en-US"/>
+        </w:rPr>
+      </w:pPr>
+      <w:r>
+        <w:rPr>
+          <w:noProof/>
+        </w:rPr>
+        <w:drawing>
+          <wp:inline distT="0" distB="0" distL="0" distR="0" wp14:anchorId="25AF82DD" wp14:editId="5A7BA6DF">
+            <wp:extent cx="5731510" cy="1448435"/>
+            <wp:effectExtent l="0" t="0" r="2540" b="0"/>
+            <wp:docPr id="37" name="Picture 37"/>
+            <wp:cNvGraphicFramePr>
+              <a:graphicFrameLocks xmlns:a="http://schemas.openxmlformats.org/drawingml/2006/main" noChangeAspect="1"/>
+            </wp:cNvGraphicFramePr>
+            <a:graphic xmlns:a="http://schemas.openxmlformats.org/drawingml/2006/main">
+              <a:graphicData uri="http://schemas.openxmlformats.org/drawingml/2006/picture">
+                <pic:pic xmlns:pic="http://schemas.openxmlformats.org/drawingml/2006/picture">
+                  <pic:nvPicPr>
+                    <pic:cNvPr id="1" name=""/>
+                    <pic:cNvPicPr/>
+                  </pic:nvPicPr>
+                  <pic:blipFill>
+                    <a:blip r:embed="rId41"/>
+                    <a:stretch>
+                      <a:fillRect/>
+                    </a:stretch>
+                  </pic:blipFill>
+                  <pic:spPr>
+                    <a:xfrm>
+                      <a:off x="0" y="0"/>
+                      <a:ext cx="5731510" cy="1448435"/>
+                    </a:xfrm>
+                    <a:prstGeom prst="rect">
+                      <a:avLst/>
+                    </a:prstGeom>
+                  </pic:spPr>
+                </pic:pic>
+              </a:graphicData>
+            </a:graphic>
+          </wp:inline>
+        </w:drawing>
+      </w:r>
+    </w:p>
+    <w:p>
+      <w:pPr>
+        <w:rPr>
+          <w:lang w:val="en-US"/>
+        </w:rPr>
+      </w:pPr>
+    </w:p>
     <w:sectPr>
       <w:pgSz w:w="11906" w:h="16838"/>
       <w:pgMar w:top="1440" w:right="1440" w:bottom="1440" w:left="1440" w:header="708" w:footer="708" w:gutter="0"/>
@@ -3566,6 +4670,92 @@
     </w:lvl>
   </w:abstractNum>
   <w:abstractNum w:abstractNumId="2" w15:restartNumberingAfterBreak="0">
+    <w:nsid w:val="59AD1977"/>
+    <w:multiLevelType w:val="hybridMultilevel"/>
+    <w:tmpl w:val="5BB460A2"/>
+    <w:lvl w:ilvl="0" w:tplc="0409000F">
+      <w:start w:val="1"/>
+      <w:numFmt w:val="decimal"/>
+      <w:lvlText w:val="%1."/>
+      <w:lvlJc w:val="left"/>
+      <w:pPr>
+        <w:ind w:left="720" w:hanging="360"/>
+      </w:pPr>
+    </w:lvl>
+    <w:lvl w:ilvl="1" w:tplc="04090019" w:tentative="1">
+      <w:start w:val="1"/>
+      <w:numFmt w:val="lowerLetter"/>
+      <w:lvlText w:val="%2."/>
+      <w:lvlJc w:val="left"/>
+      <w:pPr>
+        <w:ind w:left="1440" w:hanging="360"/>
+      </w:pPr>
+    </w:lvl>
+    <w:lvl w:ilvl="2" w:tplc="0409001B" w:tentative="1">
+      <w:start w:val="1"/>
+      <w:numFmt w:val="lowerRoman"/>
+      <w:lvlText w:val="%3."/>
+      <w:lvlJc w:val="right"/>
+      <w:pPr>
+        <w:ind w:left="2160" w:hanging="180"/>
+      </w:pPr>
+    </w:lvl>
+    <w:lvl w:ilvl="3" w:tplc="0409000F" w:tentative="1">
+      <w:start w:val="1"/>
+      <w:numFmt w:val="decimal"/>
+      <w:lvlText w:val="%4."/>
+      <w:lvlJc w:val="left"/>
+      <w:pPr>
+        <w:ind w:left="2880" w:hanging="360"/>
+      </w:pPr>
+    </w:lvl>
+    <w:lvl w:ilvl="4" w:tplc="04090019" w:tentative="1">
+      <w:start w:val="1"/>
+      <w:numFmt w:val="lowerLetter"/>
+      <w:lvlText w:val="%5."/>
+      <w:lvlJc w:val="left"/>
+      <w:pPr>
+        <w:ind w:left="3600" w:hanging="360"/>
+      </w:pPr>
+    </w:lvl>
+    <w:lvl w:ilvl="5" w:tplc="0409001B" w:tentative="1">
+      <w:start w:val="1"/>
+      <w:numFmt w:val="lowerRoman"/>
+      <w:lvlText w:val="%6."/>
+      <w:lvlJc w:val="right"/>
+      <w:pPr>
+        <w:ind w:left="4320" w:hanging="180"/>
+      </w:pPr>
+    </w:lvl>
+    <w:lvl w:ilvl="6" w:tplc="0409000F" w:tentative="1">
+      <w:start w:val="1"/>
+      <w:numFmt w:val="decimal"/>
+      <w:lvlText w:val="%7."/>
+      <w:lvlJc w:val="left"/>
+      <w:pPr>
+        <w:ind w:left="5040" w:hanging="360"/>
+      </w:pPr>
+    </w:lvl>
+    <w:lvl w:ilvl="7" w:tplc="04090019" w:tentative="1">
+      <w:start w:val="1"/>
+      <w:numFmt w:val="lowerLetter"/>
+      <w:lvlText w:val="%8."/>
+      <w:lvlJc w:val="left"/>
+      <w:pPr>
+        <w:ind w:left="5760" w:hanging="360"/>
+      </w:pPr>
+    </w:lvl>
+    <w:lvl w:ilvl="8" w:tplc="0409001B" w:tentative="1">
+      <w:start w:val="1"/>
+      <w:numFmt w:val="lowerRoman"/>
+      <w:lvlText w:val="%9."/>
+      <w:lvlJc w:val="right"/>
+      <w:pPr>
+        <w:ind w:left="6480" w:hanging="180"/>
+      </w:pPr>
+    </w:lvl>
+  </w:abstractNum>
+  <w:abstractNum w:abstractNumId="3" w15:restartNumberingAfterBreak="0">
     <w:nsid w:val="637E1A93"/>
     <w:multiLevelType w:val="hybridMultilevel"/>
     <w:tmpl w:val="91F860F8"/>
@@ -3658,10 +4848,13 @@
     <w:abstractNumId w:val="0"/>
   </w:num>
   <w:num w:numId="2">
-    <w:abstractNumId w:val="2"/>
+    <w:abstractNumId w:val="3"/>
   </w:num>
   <w:num w:numId="3">
     <w:abstractNumId w:val="1"/>
+  </w:num>
+  <w:num w:numId="4">
+    <w:abstractNumId w:val="2"/>
   </w:num>
 </w:numbering>
 </file>

</xml_diff>